<commit_message>
Worked on main page, and updated styling
</commit_message>
<xml_diff>
--- a/resume.docx
+++ b/resume.docx
@@ -20,9 +20,72 @@
       </w:pPr>
       <w:r>
         <w:rPr/>
-        <w:t>Marietta, GA | (678)-383-7780</w:t>
+        <w:t xml:space="preserve">Marietta, GA | </w:t>
+      </w:r>
+      <w:hyperlink r:id="rId2">
+        <w:r>
+          <w:rPr>
+            <w:rStyle w:val="InternetLink"/>
+            <w:color w:val="000000"/>
+          </w:rPr>
+          <w:t>(678)-383-7780</w:t>
+        </w:r>
+      </w:hyperlink>
+      <w:r>
+        <w:rPr/>
         <w:br/>
-        <w:t>Terryp@wegrok.net | Terryp.org | github.com/terryRPatterson | www.linkedin.com/in/terry-patterson-375ba4148/</w:t>
+      </w:r>
+      <w:hyperlink r:id="rId3">
+        <w:r>
+          <w:rPr>
+            <w:rStyle w:val="InternetLink"/>
+            <w:color w:val="000000"/>
+          </w:rPr>
+          <w:t>Terryp@wegrok.net</w:t>
+        </w:r>
+      </w:hyperlink>
+      <w:r>
+        <w:rPr/>
+        <w:t xml:space="preserve"> | </w:t>
+      </w:r>
+      <w:hyperlink r:id="rId4">
+        <w:r>
+          <w:rPr>
+            <w:rStyle w:val="InternetLink"/>
+            <w:color w:val="000000"/>
+          </w:rPr>
+          <w:t>Terryp.org</w:t>
+        </w:r>
+      </w:hyperlink>
+      <w:r>
+        <w:rPr/>
+        <w:t xml:space="preserve"> | </w:t>
+      </w:r>
+      <w:hyperlink r:id="rId5">
+        <w:r>
+          <w:rPr>
+            <w:rStyle w:val="InternetLink"/>
+            <w:color w:val="000000"/>
+          </w:rPr>
+          <w:t>github.com/terryRPatterson</w:t>
+        </w:r>
+      </w:hyperlink>
+      <w:r>
+        <w:rPr/>
+        <w:t xml:space="preserve"> | </w:t>
+      </w:r>
+      <w:hyperlink r:id="rId6">
+        <w:r>
+          <w:rPr>
+            <w:rStyle w:val="InternetLink"/>
+            <w:color w:val="000000"/>
+          </w:rPr>
+          <w:t xml:space="preserve">www.linkedin.com/in/terry-patterson-375ba4148 </w:t>
+        </w:r>
+      </w:hyperlink>
+      <w:r>
+        <w:rPr/>
+        <w:t>/</w:t>
       </w:r>
     </w:p>
     <w:p>
@@ -60,6 +123,166 @@
     </w:p>
     <w:p>
       <w:pPr>
+        <w:pStyle w:val="Heading3"/>
+        <w:numPr>
+          <w:ilvl w:val="2"/>
+          <w:numId w:val="1"/>
+        </w:numPr>
+        <w:rPr/>
+      </w:pPr>
+      <w:r>
+        <w:rPr/>
+        <w:t xml:space="preserve">DigiCaching </w:t>
+      </w:r>
+    </w:p>
+    <w:p>
+      <w:pPr>
+        <w:pStyle w:val="TextBody"/>
+        <w:rPr/>
+      </w:pPr>
+      <w:r>
+        <w:rPr/>
+        <w:t xml:space="preserve">May 17, 2018 </w:t>
+        <w:br/>
+      </w:r>
+      <w:hyperlink r:id="rId7">
+        <w:r>
+          <w:rPr>
+            <w:rStyle w:val="InternetLink"/>
+          </w:rPr>
+          <w:t xml:space="preserve">digicaching.herokuapp.com/ </w:t>
+        </w:r>
+      </w:hyperlink>
+      <w:r>
+        <w:rPr/>
+        <w:br/>
+      </w:r>
+      <w:hyperlink r:id="rId8">
+        <w:r>
+          <w:rPr>
+            <w:rStyle w:val="InternetLink"/>
+          </w:rPr>
+          <w:t>github.com/BGamber/digicaching</w:t>
+        </w:r>
+      </w:hyperlink>
+      <w:r>
+        <w:rPr/>
+        <w:t xml:space="preserve"> </w:t>
+      </w:r>
+    </w:p>
+    <w:p>
+      <w:pPr>
+        <w:pStyle w:val="TextBody"/>
+        <w:numPr>
+          <w:ilvl w:val="0"/>
+          <w:numId w:val="2"/>
+        </w:numPr>
+        <w:tabs>
+          <w:tab w:val="left" w:pos="0" w:leader="none"/>
+        </w:tabs>
+        <w:spacing w:before="0" w:after="0"/>
+        <w:ind w:left="707" w:hanging="283"/>
+        <w:rPr/>
+      </w:pPr>
+      <w:r>
+        <w:rPr/>
+        <w:t xml:space="preserve">Digital geocaching game where users go to location to collect items. </w:t>
+      </w:r>
+    </w:p>
+    <w:p>
+      <w:pPr>
+        <w:pStyle w:val="TextBody"/>
+        <w:numPr>
+          <w:ilvl w:val="0"/>
+          <w:numId w:val="2"/>
+        </w:numPr>
+        <w:tabs>
+          <w:tab w:val="left" w:pos="0" w:leader="none"/>
+        </w:tabs>
+        <w:ind w:left="707" w:hanging="283"/>
+        <w:rPr/>
+      </w:pPr>
+      <w:r>
+        <w:rPr/>
+        <w:t xml:space="preserve">Built with Node.js, CSS, Redux, React, and PostgreSQL </w:t>
+      </w:r>
+    </w:p>
+    <w:p>
+      <w:pPr>
+        <w:pStyle w:val="Heading3"/>
+        <w:numPr>
+          <w:ilvl w:val="2"/>
+          <w:numId w:val="1"/>
+        </w:numPr>
+        <w:rPr/>
+      </w:pPr>
+      <w:r>
+        <w:rPr/>
+        <w:t xml:space="preserve">Request Quest </w:t>
+      </w:r>
+    </w:p>
+    <w:p>
+      <w:pPr>
+        <w:pStyle w:val="TextBody"/>
+        <w:rPr/>
+      </w:pPr>
+      <w:r>
+        <w:rPr/>
+        <w:t xml:space="preserve">May 4, 2018 </w:t>
+        <w:br/>
+      </w:r>
+      <w:hyperlink r:id="rId9">
+        <w:r>
+          <w:rPr>
+            <w:rStyle w:val="InternetLink"/>
+          </w:rPr>
+          <w:t>github.com/TerryRPatterson/dc-rpg</w:t>
+        </w:r>
+      </w:hyperlink>
+      <w:r>
+        <w:rPr/>
+        <w:t xml:space="preserve"> </w:t>
+      </w:r>
+    </w:p>
+    <w:p>
+      <w:pPr>
+        <w:pStyle w:val="TextBody"/>
+        <w:numPr>
+          <w:ilvl w:val="0"/>
+          <w:numId w:val="3"/>
+        </w:numPr>
+        <w:tabs>
+          <w:tab w:val="left" w:pos="0" w:leader="none"/>
+        </w:tabs>
+        <w:spacing w:before="0" w:after="0"/>
+        <w:ind w:left="707" w:hanging="283"/>
+        <w:rPr/>
+      </w:pPr>
+      <w:r>
+        <w:rPr/>
+        <w:t xml:space="preserve">A short turn-based rpg engine which supports an encounter based system. </w:t>
+      </w:r>
+    </w:p>
+    <w:p>
+      <w:pPr>
+        <w:pStyle w:val="TextBody"/>
+        <w:numPr>
+          <w:ilvl w:val="0"/>
+          <w:numId w:val="3"/>
+        </w:numPr>
+        <w:tabs>
+          <w:tab w:val="left" w:pos="0" w:leader="none"/>
+        </w:tabs>
+        <w:ind w:left="707" w:hanging="283"/>
+        <w:rPr/>
+      </w:pPr>
+      <w:r>
+        <w:rPr/>
+        <w:t xml:space="preserve">Built with Node.js, CSS, Redux, React, and PostgreSQL </w:t>
+      </w:r>
+    </w:p>
+    <w:p>
+      <w:pPr>
         <w:pStyle w:val="Heading2"/>
         <w:numPr>
           <w:ilvl w:val="1"/>
@@ -89,7 +312,7 @@
       </w:pPr>
       <w:r>
         <w:rPr/>
-        <w:t xml:space="preserve">Python 2 &amp; 3, Javascript, NodeJS, jQuery, CSS, SCSS, HTML, PostgreSQL, RedHat Linux, Bash, Git, Atom, Google Chrome Development Tools </w:t>
+        <w:t xml:space="preserve">Python 2 &amp; 3, JavaScript, Node.js, jQuery, CSS, SCSS, HTML, PostgreSQL, RedHat Linux, Bash, Git, Atom, Google Chrome Development Tools </w:t>
       </w:r>
     </w:p>
     <w:p>
@@ -127,7 +350,7 @@
       </w:pPr>
       <w:r>
         <w:rPr/>
-        <w:t xml:space="preserve">Digital Crafts, 3423 Piedmont Rd NE, Atlanta, GA 30305 </w:t>
+        <w:t xml:space="preserve">DigitalCrafts </w:t>
       </w:r>
     </w:p>
     <w:p>
@@ -151,7 +374,7 @@
       </w:pPr>
       <w:r>
         <w:rPr/>
-        <w:t>January 2018 - May 2018 Expected</w:t>
+        <w:t>January 2018 - May 2018</w:t>
         <w:br/>
         <w:t xml:space="preserve">Learned Python, HTML, CSS, Javascript, and Node during the full stack immersive course. </w:t>
       </w:r>
@@ -187,62 +410,12 @@
     <w:p>
       <w:pPr>
         <w:pStyle w:val="TextBody"/>
+        <w:spacing w:before="0" w:after="283"/>
         <w:rPr/>
       </w:pPr>
       <w:r>
         <w:rPr/>
         <w:t>August 2013 - May 2017</w:t>
-        <w:br/>
-        <w:t xml:space="preserve">Took intoduction to Digital Technology, Computer Science Principles, and AP Computer Sciences </w:t>
-      </w:r>
-    </w:p>
-    <w:p>
-      <w:pPr>
-        <w:pStyle w:val="Heading2"/>
-        <w:numPr>
-          <w:ilvl w:val="1"/>
-          <w:numId w:val="1"/>
-        </w:numPr>
-        <w:ind w:left="150" w:right="150" w:hanging="0"/>
-        <w:rPr/>
-      </w:pPr>
-      <w:r>
-        <w:rPr/>
-        <w:t xml:space="preserve">Other Experince </w:t>
-      </w:r>
-    </w:p>
-    <w:p>
-      <w:pPr>
-        <w:pStyle w:val="HorizontalLine"/>
-        <w:rPr/>
-      </w:pPr>
-      <w:r>
-        <w:rPr/>
-      </w:r>
-    </w:p>
-    <w:p>
-      <w:pPr>
-        <w:pStyle w:val="Heading4"/>
-        <w:numPr>
-          <w:ilvl w:val="3"/>
-          <w:numId w:val="1"/>
-        </w:numPr>
-        <w:rPr/>
-      </w:pPr>
-      <w:r>
-        <w:rPr/>
-        <w:t xml:space="preserve">Crew Member </w:t>
-      </w:r>
-    </w:p>
-    <w:p>
-      <w:pPr>
-        <w:pStyle w:val="TextBody"/>
-        <w:spacing w:before="0" w:after="283"/>
-        <w:rPr/>
-      </w:pPr>
-      <w:r>
-        <w:rPr/>
-        <w:t>August 2017 - November 2017</w:t>
       </w:r>
     </w:p>
     <w:sectPr>
@@ -252,7 +425,7 @@
       <w:pgNumType w:fmt="decimal"/>
       <w:formProt w:val="false"/>
       <w:textDirection w:val="lrTb"/>
-      <w:docGrid w:type="default" w:linePitch="100" w:charSpace="0"/>
+      <w:docGrid w:type="default" w:linePitch="600" w:charSpace="32768"/>
     </w:sectPr>
   </w:body>
 </w:document>
@@ -355,8 +528,306 @@
       </w:pPr>
     </w:lvl>
   </w:abstractNum>
+  <w:abstractNum w:abstractNumId="2">
+    <w:lvl w:ilvl="0">
+      <w:start w:val="1"/>
+      <w:numFmt w:val="bullet"/>
+      <w:lvlText w:val=""/>
+      <w:lvlJc w:val="left"/>
+      <w:pPr>
+        <w:tabs>
+          <w:tab w:val="num" w:pos="707"/>
+        </w:tabs>
+        <w:ind w:left="707" w:hanging="283"/>
+      </w:pPr>
+      <w:rPr>
+        <w:rFonts w:ascii="Symbol" w:hAnsi="Symbol" w:cs="Symbol" w:hint="default"/>
+        <w:rFonts w:cs="OpenSymbol"/>
+      </w:rPr>
+    </w:lvl>
+    <w:lvl w:ilvl="1">
+      <w:start w:val="1"/>
+      <w:numFmt w:val="bullet"/>
+      <w:lvlText w:val=""/>
+      <w:lvlJc w:val="left"/>
+      <w:pPr>
+        <w:tabs>
+          <w:tab w:val="num" w:pos="1414"/>
+        </w:tabs>
+        <w:ind w:left="1414" w:hanging="283"/>
+      </w:pPr>
+      <w:rPr>
+        <w:rFonts w:ascii="Symbol" w:hAnsi="Symbol" w:cs="Symbol" w:hint="default"/>
+        <w:rFonts w:cs="OpenSymbol"/>
+      </w:rPr>
+    </w:lvl>
+    <w:lvl w:ilvl="2">
+      <w:start w:val="1"/>
+      <w:numFmt w:val="bullet"/>
+      <w:lvlText w:val=""/>
+      <w:lvlJc w:val="left"/>
+      <w:pPr>
+        <w:tabs>
+          <w:tab w:val="num" w:pos="2121"/>
+        </w:tabs>
+        <w:ind w:left="2121" w:hanging="283"/>
+      </w:pPr>
+      <w:rPr>
+        <w:rFonts w:ascii="Symbol" w:hAnsi="Symbol" w:cs="Symbol" w:hint="default"/>
+        <w:rFonts w:cs="OpenSymbol"/>
+      </w:rPr>
+    </w:lvl>
+    <w:lvl w:ilvl="3">
+      <w:start w:val="1"/>
+      <w:numFmt w:val="bullet"/>
+      <w:lvlText w:val=""/>
+      <w:lvlJc w:val="left"/>
+      <w:pPr>
+        <w:tabs>
+          <w:tab w:val="num" w:pos="2828"/>
+        </w:tabs>
+        <w:ind w:left="2828" w:hanging="283"/>
+      </w:pPr>
+      <w:rPr>
+        <w:rFonts w:ascii="Symbol" w:hAnsi="Symbol" w:cs="Symbol" w:hint="default"/>
+        <w:rFonts w:cs="OpenSymbol"/>
+      </w:rPr>
+    </w:lvl>
+    <w:lvl w:ilvl="4">
+      <w:start w:val="1"/>
+      <w:numFmt w:val="bullet"/>
+      <w:lvlText w:val=""/>
+      <w:lvlJc w:val="left"/>
+      <w:pPr>
+        <w:tabs>
+          <w:tab w:val="num" w:pos="3535"/>
+        </w:tabs>
+        <w:ind w:left="3535" w:hanging="283"/>
+      </w:pPr>
+      <w:rPr>
+        <w:rFonts w:ascii="Symbol" w:hAnsi="Symbol" w:cs="Symbol" w:hint="default"/>
+        <w:rFonts w:cs="OpenSymbol"/>
+      </w:rPr>
+    </w:lvl>
+    <w:lvl w:ilvl="5">
+      <w:start w:val="1"/>
+      <w:numFmt w:val="bullet"/>
+      <w:lvlText w:val=""/>
+      <w:lvlJc w:val="left"/>
+      <w:pPr>
+        <w:tabs>
+          <w:tab w:val="num" w:pos="4242"/>
+        </w:tabs>
+        <w:ind w:left="4242" w:hanging="283"/>
+      </w:pPr>
+      <w:rPr>
+        <w:rFonts w:ascii="Symbol" w:hAnsi="Symbol" w:cs="Symbol" w:hint="default"/>
+        <w:rFonts w:cs="OpenSymbol"/>
+      </w:rPr>
+    </w:lvl>
+    <w:lvl w:ilvl="6">
+      <w:start w:val="1"/>
+      <w:numFmt w:val="bullet"/>
+      <w:lvlText w:val=""/>
+      <w:lvlJc w:val="left"/>
+      <w:pPr>
+        <w:tabs>
+          <w:tab w:val="num" w:pos="4949"/>
+        </w:tabs>
+        <w:ind w:left="4949" w:hanging="283"/>
+      </w:pPr>
+      <w:rPr>
+        <w:rFonts w:ascii="Symbol" w:hAnsi="Symbol" w:cs="Symbol" w:hint="default"/>
+        <w:rFonts w:cs="OpenSymbol"/>
+      </w:rPr>
+    </w:lvl>
+    <w:lvl w:ilvl="7">
+      <w:start w:val="1"/>
+      <w:numFmt w:val="bullet"/>
+      <w:lvlText w:val=""/>
+      <w:lvlJc w:val="left"/>
+      <w:pPr>
+        <w:tabs>
+          <w:tab w:val="num" w:pos="5656"/>
+        </w:tabs>
+        <w:ind w:left="5656" w:hanging="283"/>
+      </w:pPr>
+      <w:rPr>
+        <w:rFonts w:ascii="Symbol" w:hAnsi="Symbol" w:cs="Symbol" w:hint="default"/>
+        <w:rFonts w:cs="OpenSymbol"/>
+      </w:rPr>
+    </w:lvl>
+    <w:lvl w:ilvl="8">
+      <w:start w:val="1"/>
+      <w:numFmt w:val="bullet"/>
+      <w:lvlText w:val=""/>
+      <w:lvlJc w:val="left"/>
+      <w:pPr>
+        <w:tabs>
+          <w:tab w:val="num" w:pos="6363"/>
+        </w:tabs>
+        <w:ind w:left="6363" w:hanging="283"/>
+      </w:pPr>
+      <w:rPr>
+        <w:rFonts w:ascii="Symbol" w:hAnsi="Symbol" w:cs="Symbol" w:hint="default"/>
+        <w:rFonts w:cs="OpenSymbol"/>
+      </w:rPr>
+    </w:lvl>
+  </w:abstractNum>
+  <w:abstractNum w:abstractNumId="3">
+    <w:lvl w:ilvl="0">
+      <w:start w:val="1"/>
+      <w:numFmt w:val="bullet"/>
+      <w:lvlText w:val=""/>
+      <w:lvlJc w:val="left"/>
+      <w:pPr>
+        <w:tabs>
+          <w:tab w:val="num" w:pos="707"/>
+        </w:tabs>
+        <w:ind w:left="707" w:hanging="283"/>
+      </w:pPr>
+      <w:rPr>
+        <w:rFonts w:ascii="Symbol" w:hAnsi="Symbol" w:cs="Symbol" w:hint="default"/>
+        <w:rFonts w:cs="OpenSymbol"/>
+      </w:rPr>
+    </w:lvl>
+    <w:lvl w:ilvl="1">
+      <w:start w:val="1"/>
+      <w:numFmt w:val="bullet"/>
+      <w:lvlText w:val=""/>
+      <w:lvlJc w:val="left"/>
+      <w:pPr>
+        <w:tabs>
+          <w:tab w:val="num" w:pos="1414"/>
+        </w:tabs>
+        <w:ind w:left="1414" w:hanging="283"/>
+      </w:pPr>
+      <w:rPr>
+        <w:rFonts w:ascii="Symbol" w:hAnsi="Symbol" w:cs="Symbol" w:hint="default"/>
+        <w:rFonts w:cs="OpenSymbol"/>
+      </w:rPr>
+    </w:lvl>
+    <w:lvl w:ilvl="2">
+      <w:start w:val="1"/>
+      <w:numFmt w:val="bullet"/>
+      <w:lvlText w:val=""/>
+      <w:lvlJc w:val="left"/>
+      <w:pPr>
+        <w:tabs>
+          <w:tab w:val="num" w:pos="2121"/>
+        </w:tabs>
+        <w:ind w:left="2121" w:hanging="283"/>
+      </w:pPr>
+      <w:rPr>
+        <w:rFonts w:ascii="Symbol" w:hAnsi="Symbol" w:cs="Symbol" w:hint="default"/>
+        <w:rFonts w:cs="OpenSymbol"/>
+      </w:rPr>
+    </w:lvl>
+    <w:lvl w:ilvl="3">
+      <w:start w:val="1"/>
+      <w:numFmt w:val="bullet"/>
+      <w:lvlText w:val=""/>
+      <w:lvlJc w:val="left"/>
+      <w:pPr>
+        <w:tabs>
+          <w:tab w:val="num" w:pos="2828"/>
+        </w:tabs>
+        <w:ind w:left="2828" w:hanging="283"/>
+      </w:pPr>
+      <w:rPr>
+        <w:rFonts w:ascii="Symbol" w:hAnsi="Symbol" w:cs="Symbol" w:hint="default"/>
+        <w:rFonts w:cs="OpenSymbol"/>
+      </w:rPr>
+    </w:lvl>
+    <w:lvl w:ilvl="4">
+      <w:start w:val="1"/>
+      <w:numFmt w:val="bullet"/>
+      <w:lvlText w:val=""/>
+      <w:lvlJc w:val="left"/>
+      <w:pPr>
+        <w:tabs>
+          <w:tab w:val="num" w:pos="3535"/>
+        </w:tabs>
+        <w:ind w:left="3535" w:hanging="283"/>
+      </w:pPr>
+      <w:rPr>
+        <w:rFonts w:ascii="Symbol" w:hAnsi="Symbol" w:cs="Symbol" w:hint="default"/>
+        <w:rFonts w:cs="OpenSymbol"/>
+      </w:rPr>
+    </w:lvl>
+    <w:lvl w:ilvl="5">
+      <w:start w:val="1"/>
+      <w:numFmt w:val="bullet"/>
+      <w:lvlText w:val=""/>
+      <w:lvlJc w:val="left"/>
+      <w:pPr>
+        <w:tabs>
+          <w:tab w:val="num" w:pos="4242"/>
+        </w:tabs>
+        <w:ind w:left="4242" w:hanging="283"/>
+      </w:pPr>
+      <w:rPr>
+        <w:rFonts w:ascii="Symbol" w:hAnsi="Symbol" w:cs="Symbol" w:hint="default"/>
+        <w:rFonts w:cs="OpenSymbol"/>
+      </w:rPr>
+    </w:lvl>
+    <w:lvl w:ilvl="6">
+      <w:start w:val="1"/>
+      <w:numFmt w:val="bullet"/>
+      <w:lvlText w:val=""/>
+      <w:lvlJc w:val="left"/>
+      <w:pPr>
+        <w:tabs>
+          <w:tab w:val="num" w:pos="4949"/>
+        </w:tabs>
+        <w:ind w:left="4949" w:hanging="283"/>
+      </w:pPr>
+      <w:rPr>
+        <w:rFonts w:ascii="Symbol" w:hAnsi="Symbol" w:cs="Symbol" w:hint="default"/>
+        <w:rFonts w:cs="OpenSymbol"/>
+      </w:rPr>
+    </w:lvl>
+    <w:lvl w:ilvl="7">
+      <w:start w:val="1"/>
+      <w:numFmt w:val="bullet"/>
+      <w:lvlText w:val=""/>
+      <w:lvlJc w:val="left"/>
+      <w:pPr>
+        <w:tabs>
+          <w:tab w:val="num" w:pos="5656"/>
+        </w:tabs>
+        <w:ind w:left="5656" w:hanging="283"/>
+      </w:pPr>
+      <w:rPr>
+        <w:rFonts w:ascii="Symbol" w:hAnsi="Symbol" w:cs="Symbol" w:hint="default"/>
+        <w:rFonts w:cs="OpenSymbol"/>
+      </w:rPr>
+    </w:lvl>
+    <w:lvl w:ilvl="8">
+      <w:start w:val="1"/>
+      <w:numFmt w:val="bullet"/>
+      <w:lvlText w:val=""/>
+      <w:lvlJc w:val="left"/>
+      <w:pPr>
+        <w:tabs>
+          <w:tab w:val="num" w:pos="6363"/>
+        </w:tabs>
+        <w:ind w:left="6363" w:hanging="283"/>
+      </w:pPr>
+      <w:rPr>
+        <w:rFonts w:ascii="Symbol" w:hAnsi="Symbol" w:cs="Symbol" w:hint="default"/>
+        <w:rFonts w:cs="OpenSymbol"/>
+      </w:rPr>
+    </w:lvl>
+  </w:abstractNum>
   <w:num w:numId="1">
     <w:abstractNumId w:val="1"/>
+  </w:num>
+  <w:num w:numId="2">
+    <w:abstractNumId w:val="2"/>
+  </w:num>
+  <w:num w:numId="3">
+    <w:abstractNumId w:val="3"/>
   </w:num>
 </w:numbering>
 </file>
@@ -385,7 +856,7 @@
     </w:pPr>
     <w:rPr>
       <w:rFonts w:ascii="Liberation Serif" w:hAnsi="Liberation Serif" w:eastAsia="Source Han Sans CN Regular" w:cs="Lohit Devanagari"/>
-      <w:color w:val="00000A"/>
+      <w:color w:val="auto"/>
       <w:kern w:val="0"/>
       <w:sz w:val="24"/>
       <w:szCs w:val="24"/>
@@ -512,13 +983,6 @@
       <w:rFonts w:ascii="monospace;monospace" w:hAnsi="monospace;monospace" w:eastAsia="monospace;monospace" w:cs="monospace;monospace"/>
     </w:rPr>
   </w:style>
-  <w:style w:type="character" w:styleId="Bullets">
-    <w:name w:val="Bullets"/>
-    <w:qFormat/>
-    <w:rPr>
-      <w:rFonts w:ascii="OpenSymbol" w:hAnsi="OpenSymbol" w:eastAsia="OpenSymbol" w:cs="OpenSymbol"/>
-    </w:rPr>
-  </w:style>
   <w:style w:type="character" w:styleId="VisitedInternetLink">
     <w:name w:val="Visited Internet Link"/>
     <w:rPr>
@@ -527,6 +991,13 @@
       <w:lang w:val="zxx" w:eastAsia="zxx" w:bidi="zxx"/>
     </w:rPr>
   </w:style>
+  <w:style w:type="character" w:styleId="Bullets">
+    <w:name w:val="Bullets"/>
+    <w:qFormat/>
+    <w:rPr>
+      <w:rFonts w:ascii="OpenSymbol" w:hAnsi="OpenSymbol" w:eastAsia="OpenSymbol" w:cs="OpenSymbol"/>
+    </w:rPr>
+  </w:style>
   <w:style w:type="character" w:styleId="ListLabel1">
     <w:name w:val="ListLabel 1"/>
     <w:qFormat/>
@@ -589,6 +1060,144 @@
     <w:rPr>
       <w:rFonts w:cs="OpenSymbol"/>
     </w:rPr>
+  </w:style>
+  <w:style w:type="character" w:styleId="ListLabel10">
+    <w:name w:val="ListLabel 10"/>
+    <w:qFormat/>
+    <w:rPr>
+      <w:rFonts w:cs="OpenSymbol"/>
+    </w:rPr>
+  </w:style>
+  <w:style w:type="character" w:styleId="ListLabel11">
+    <w:name w:val="ListLabel 11"/>
+    <w:qFormat/>
+    <w:rPr>
+      <w:rFonts w:cs="OpenSymbol"/>
+    </w:rPr>
+  </w:style>
+  <w:style w:type="character" w:styleId="ListLabel12">
+    <w:name w:val="ListLabel 12"/>
+    <w:qFormat/>
+    <w:rPr>
+      <w:rFonts w:cs="OpenSymbol"/>
+    </w:rPr>
+  </w:style>
+  <w:style w:type="character" w:styleId="ListLabel13">
+    <w:name w:val="ListLabel 13"/>
+    <w:qFormat/>
+    <w:rPr>
+      <w:rFonts w:cs="OpenSymbol"/>
+    </w:rPr>
+  </w:style>
+  <w:style w:type="character" w:styleId="ListLabel14">
+    <w:name w:val="ListLabel 14"/>
+    <w:qFormat/>
+    <w:rPr>
+      <w:rFonts w:cs="OpenSymbol"/>
+    </w:rPr>
+  </w:style>
+  <w:style w:type="character" w:styleId="ListLabel15">
+    <w:name w:val="ListLabel 15"/>
+    <w:qFormat/>
+    <w:rPr>
+      <w:rFonts w:cs="OpenSymbol"/>
+    </w:rPr>
+  </w:style>
+  <w:style w:type="character" w:styleId="ListLabel16">
+    <w:name w:val="ListLabel 16"/>
+    <w:qFormat/>
+    <w:rPr>
+      <w:rFonts w:cs="OpenSymbol"/>
+    </w:rPr>
+  </w:style>
+  <w:style w:type="character" w:styleId="ListLabel17">
+    <w:name w:val="ListLabel 17"/>
+    <w:qFormat/>
+    <w:rPr>
+      <w:rFonts w:cs="OpenSymbol"/>
+    </w:rPr>
+  </w:style>
+  <w:style w:type="character" w:styleId="ListLabel18">
+    <w:name w:val="ListLabel 18"/>
+    <w:qFormat/>
+    <w:rPr>
+      <w:rFonts w:cs="OpenSymbol"/>
+    </w:rPr>
+  </w:style>
+  <w:style w:type="character" w:styleId="ListLabel19">
+    <w:name w:val="ListLabel 19"/>
+    <w:qFormat/>
+    <w:rPr>
+      <w:rFonts w:cs="OpenSymbol"/>
+    </w:rPr>
+  </w:style>
+  <w:style w:type="character" w:styleId="ListLabel20">
+    <w:name w:val="ListLabel 20"/>
+    <w:qFormat/>
+    <w:rPr>
+      <w:rFonts w:cs="OpenSymbol"/>
+    </w:rPr>
+  </w:style>
+  <w:style w:type="character" w:styleId="ListLabel21">
+    <w:name w:val="ListLabel 21"/>
+    <w:qFormat/>
+    <w:rPr>
+      <w:rFonts w:cs="OpenSymbol"/>
+    </w:rPr>
+  </w:style>
+  <w:style w:type="character" w:styleId="ListLabel22">
+    <w:name w:val="ListLabel 22"/>
+    <w:qFormat/>
+    <w:rPr>
+      <w:rFonts w:cs="OpenSymbol"/>
+    </w:rPr>
+  </w:style>
+  <w:style w:type="character" w:styleId="ListLabel23">
+    <w:name w:val="ListLabel 23"/>
+    <w:qFormat/>
+    <w:rPr>
+      <w:rFonts w:cs="OpenSymbol"/>
+    </w:rPr>
+  </w:style>
+  <w:style w:type="character" w:styleId="ListLabel24">
+    <w:name w:val="ListLabel 24"/>
+    <w:qFormat/>
+    <w:rPr>
+      <w:rFonts w:cs="OpenSymbol"/>
+    </w:rPr>
+  </w:style>
+  <w:style w:type="character" w:styleId="ListLabel25">
+    <w:name w:val="ListLabel 25"/>
+    <w:qFormat/>
+    <w:rPr>
+      <w:rFonts w:cs="OpenSymbol"/>
+    </w:rPr>
+  </w:style>
+  <w:style w:type="character" w:styleId="ListLabel26">
+    <w:name w:val="ListLabel 26"/>
+    <w:qFormat/>
+    <w:rPr>
+      <w:rFonts w:cs="OpenSymbol"/>
+    </w:rPr>
+  </w:style>
+  <w:style w:type="character" w:styleId="ListLabel27">
+    <w:name w:val="ListLabel 27"/>
+    <w:qFormat/>
+    <w:rPr>
+      <w:rFonts w:cs="OpenSymbol"/>
+    </w:rPr>
+  </w:style>
+  <w:style w:type="character" w:styleId="ListLabel28">
+    <w:name w:val="ListLabel 28"/>
+    <w:qFormat/>
+    <w:rPr>
+      <w:color w:val="000000"/>
+    </w:rPr>
+  </w:style>
+  <w:style w:type="character" w:styleId="ListLabel29">
+    <w:name w:val="ListLabel 29"/>
+    <w:qFormat/>
+    <w:rPr/>
   </w:style>
   <w:style w:type="paragraph" w:styleId="Heading">
     <w:name w:val="Heading"/>

</xml_diff>